<commit_message>
tesis y tiempo resolucion 2024
</commit_message>
<xml_diff>
--- a/modelos editorial y unam 2024.docx
+++ b/modelos editorial y unam 2024.docx
@@ -620,6 +620,12 @@
           <w:shd w:val="clear" w:color="auto" w:fill="FFFFFF"/>
         </w:rPr>
         <w:t>UA</w:t>
+      </w:r>
+      <w:r>
+        <w:rPr>
+          <w:shd w:val="clear" w:color="auto" w:fill="FFFFFF"/>
+        </w:rPr>
+        <w:t xml:space="preserve"> 2024</w:t>
       </w:r>
       <w:bookmarkStart w:id="0" w:name="_GoBack"/>
       <w:bookmarkEnd w:id="0"/>

</xml_diff>